<commit_message>
MAJ de l'exercice de colle
</commit_message>
<xml_diff>
--- a/02_Sequentiel/TD_03_Domoticc/05_SD_02_Sequentiel_TD_03_Domoticc.docx
+++ b/02_Sequentiel/TD_03_Domoticc/05_SD_02_Sequentiel_TD_03_Domoticc.docx
@@ -189,6 +189,10 @@
               <w:jc w:val="center"/>
             </w:pPr>
             <w:r>
+              <w:rPr>
+                <w:noProof/>
+                <w:lang w:eastAsia="fr-FR"/>
+              </w:rPr>
               <w:drawing>
                 <wp:inline distT="0" distB="0" distL="0" distR="0" wp14:anchorId="444CC676" wp14:editId="50666672">
                   <wp:extent cx="2509921" cy="1874498"/>
@@ -239,6 +243,11 @@
       <w:pPr>
         <w:jc w:val="center"/>
       </w:pPr>
+    </w:p>
+    <w:p>
+      <w:pPr>
+        <w:jc w:val="center"/>
+      </w:pPr>
       <w:r>
         <w:rPr>
           <w:noProof/>
@@ -246,9 +255,9 @@
         </w:rPr>
         <w:drawing>
           <wp:inline distT="0" distB="0" distL="0" distR="0">
-            <wp:extent cx="4572000" cy="3366203"/>
-            <wp:effectExtent l="0" t="0" r="0" b="5715"/>
-            <wp:docPr id="26900" name="Image 26900" descr="C:\Enseignements\GitHub\05_Etude_Systemes_Discrets_Analyse_Modeliser\02_Sequentiel\TD_03_Domoticc\Domoticc.png"/>
+            <wp:extent cx="2873828" cy="2242141"/>
+            <wp:effectExtent l="0" t="0" r="3175" b="6350"/>
+            <wp:docPr id="26901" name="Image 26901" descr="C:\Enseignements\GitHub\05_Etude_Systemes_Discrets_Analyse_Modeliser\02_Sequentiel\TD_03_Domoticc\Exigences.png"/>
             <wp:cNvGraphicFramePr>
               <a:graphicFrameLocks xmlns:a="http://schemas.openxmlformats.org/drawingml/2006/main" noChangeAspect="1"/>
             </wp:cNvGraphicFramePr>
@@ -256,7 +265,7 @@
               <a:graphicData uri="http://schemas.openxmlformats.org/drawingml/2006/picture">
                 <pic:pic xmlns:pic="http://schemas.openxmlformats.org/drawingml/2006/picture">
                   <pic:nvPicPr>
-                    <pic:cNvPr id="0" name="Picture 4" descr="C:\Enseignements\GitHub\05_Etude_Systemes_Discrets_Analyse_Modeliser\02_Sequentiel\TD_03_Domoticc\Domoticc.png"/>
+                    <pic:cNvPr id="0" name="Picture 5" descr="C:\Enseignements\GitHub\05_Etude_Systemes_Discrets_Analyse_Modeliser\02_Sequentiel\TD_03_Domoticc\Exigences.png"/>
                     <pic:cNvPicPr>
                       <a:picLocks noChangeAspect="1" noChangeArrowheads="1"/>
                     </pic:cNvPicPr>
@@ -277,7 +286,7 @@
                   <pic:spPr bwMode="auto">
                     <a:xfrm>
                       <a:off x="0" y="0"/>
-                      <a:ext cx="4580570" cy="3372513"/>
+                      <a:ext cx="2888999" cy="2253977"/>
                     </a:xfrm>
                     <a:prstGeom prst="rect">
                       <a:avLst/>
@@ -300,14 +309,15 @@
       </w:pPr>
       <w:r>
         <w:rPr>
+          <w:b/>
           <w:noProof/>
           <w:lang w:eastAsia="fr-FR"/>
         </w:rPr>
         <w:drawing>
-          <wp:inline distT="0" distB="0" distL="0" distR="0">
-            <wp:extent cx="2873828" cy="2242141"/>
-            <wp:effectExtent l="0" t="0" r="3175" b="6350"/>
-            <wp:docPr id="26901" name="Image 26901" descr="C:\Enseignements\GitHub\05_Etude_Systemes_Discrets_Analyse_Modeliser\02_Sequentiel\TD_03_Domoticc\Exigences.png"/>
+          <wp:inline distT="0" distB="0" distL="0" distR="0" wp14:anchorId="13AF5EEA" wp14:editId="49D8E0AB">
+            <wp:extent cx="4465122" cy="3287513"/>
+            <wp:effectExtent l="0" t="0" r="0" b="8255"/>
+            <wp:docPr id="6" name="Image 6" descr="C:\Enseignements\GitHub\05_Etude_Systemes_Discrets_Analyse_Modeliser\02_Sequentiel\TD_03_Domoticc\Domoticc.png"/>
             <wp:cNvGraphicFramePr>
               <a:graphicFrameLocks xmlns:a="http://schemas.openxmlformats.org/drawingml/2006/main" noChangeAspect="1"/>
             </wp:cNvGraphicFramePr>
@@ -315,7 +325,7 @@
               <a:graphicData uri="http://schemas.openxmlformats.org/drawingml/2006/picture">
                 <pic:pic xmlns:pic="http://schemas.openxmlformats.org/drawingml/2006/picture">
                   <pic:nvPicPr>
-                    <pic:cNvPr id="0" name="Picture 5" descr="C:\Enseignements\GitHub\05_Etude_Systemes_Discrets_Analyse_Modeliser\02_Sequentiel\TD_03_Domoticc\Exigences.png"/>
+                    <pic:cNvPr id="0" name="Picture 4" descr="C:\Enseignements\GitHub\05_Etude_Systemes_Discrets_Analyse_Modeliser\02_Sequentiel\TD_03_Domoticc\Domoticc.png"/>
                     <pic:cNvPicPr>
                       <a:picLocks noChangeAspect="1" noChangeArrowheads="1"/>
                     </pic:cNvPicPr>
@@ -336,7 +346,7 @@
                   <pic:spPr bwMode="auto">
                     <a:xfrm>
                       <a:off x="0" y="0"/>
-                      <a:ext cx="2888999" cy="2253977"/>
+                      <a:ext cx="4465122" cy="3287513"/>
                     </a:xfrm>
                     <a:prstGeom prst="rect">
                       <a:avLst/>
@@ -466,7 +476,22 @@
         </w:numPr>
       </w:pPr>
       <w:r>
-        <w:t>M la commande du moteur ;</w:t>
+        <w:rPr>
+          <w:b/>
+        </w:rPr>
+        <w:t>M</w:t>
+      </w:r>
+      <w:r>
+        <w:rPr>
+          <w:b/>
+        </w:rPr>
+        <w:t> </w:t>
+      </w:r>
+      <w:r>
+        <w:t>:</w:t>
+      </w:r>
+      <w:r>
+        <w:t xml:space="preserve"> la commande du moteur ;</w:t>
       </w:r>
     </w:p>
     <w:p>
@@ -477,8 +502,22 @@
           <w:numId w:val="18"/>
         </w:numPr>
       </w:pPr>
+      <w:proofErr w:type="spellStart"/>
       <w:r>
-        <w:t>Mar : le bouton marche ;</w:t>
+        <w:rPr>
+          <w:b/>
+        </w:rPr>
+        <w:t>ser</w:t>
+      </w:r>
+      <w:proofErr w:type="spellEnd"/>
+      <w:r>
+        <w:t xml:space="preserve"> : le </w:t>
+      </w:r>
+      <w:r>
+        <w:t>bouton mise en service</w:t>
+      </w:r>
+      <w:r>
+        <w:t> ;</w:t>
       </w:r>
     </w:p>
     <w:p>
@@ -490,7 +529,19 @@
         </w:numPr>
       </w:pPr>
       <w:r>
-        <w:t>Ir : l’état du récepteur infrarouge ;</w:t>
+        <w:rPr>
+          <w:b/>
+        </w:rPr>
+        <w:t>man</w:t>
+      </w:r>
+      <w:r>
+        <w:t xml:space="preserve"> : le bouton </w:t>
+      </w:r>
+      <w:r>
+        <w:t>manuel</w:t>
+      </w:r>
+      <w:r>
+        <w:t> ;</w:t>
       </w:r>
     </w:p>
     <w:p>
@@ -501,8 +552,42 @@
           <w:numId w:val="18"/>
         </w:numPr>
       </w:pPr>
+      <w:proofErr w:type="spellStart"/>
       <w:r>
-        <w:t xml:space="preserve">Po l’état du capteur photoélectrique. </w:t>
+        <w:rPr>
+          <w:b/>
+        </w:rPr>
+        <w:t>ir</w:t>
+      </w:r>
+      <w:proofErr w:type="spellEnd"/>
+      <w:r>
+        <w:t> : l’état du récepteur infrarouge ;</w:t>
+      </w:r>
+    </w:p>
+    <w:p>
+      <w:pPr>
+        <w:pStyle w:val="Paragraphedeliste"/>
+        <w:numPr>
+          <w:ilvl w:val="0"/>
+          <w:numId w:val="18"/>
+        </w:numPr>
+      </w:pPr>
+      <w:proofErr w:type="spellStart"/>
+      <w:r>
+        <w:rPr>
+          <w:b/>
+        </w:rPr>
+        <w:t>ph</w:t>
+      </w:r>
+      <w:r>
+        <w:rPr>
+          <w:b/>
+        </w:rPr>
+        <w:t>o</w:t>
+      </w:r>
+      <w:proofErr w:type="spellEnd"/>
+      <w:r>
+        <w:t xml:space="preserve"> l’état du capteur photoélectrique. </w:t>
       </w:r>
     </w:p>
     <w:p/>
@@ -538,25 +623,7 @@
         <w:rPr>
           <w:b/>
         </w:rPr>
-        <w:t>Q</w:t>
-      </w:r>
-      <w:r>
-        <w:rPr>
-          <w:b/>
-        </w:rPr>
-        <w:t>3</w:t>
-      </w:r>
-      <w:r>
-        <w:rPr>
-          <w:b/>
-        </w:rPr>
-        <w:t xml:space="preserve">. </w:t>
-      </w:r>
-      <w:r>
-        <w:rPr>
-          <w:b/>
-        </w:rPr>
-        <w:t xml:space="preserve">En utilisant le diagramme des exigences, réaliser la table de vérité et donner l’équation traduisant la mise en marche du moteur. </w:t>
+        <w:t xml:space="preserve">Q3. En utilisant le diagramme des exigences, réaliser la table de vérité et donner l’équation traduisant la mise en marche du moteur. </w:t>
       </w:r>
     </w:p>
     <w:p/>
@@ -571,25 +638,7 @@
         <w:rPr>
           <w:b/>
         </w:rPr>
-        <w:t>Q</w:t>
-      </w:r>
-      <w:r>
-        <w:rPr>
-          <w:b/>
-        </w:rPr>
-        <w:t>4</w:t>
-      </w:r>
-      <w:r>
-        <w:rPr>
-          <w:b/>
-        </w:rPr>
-        <w:t xml:space="preserve">. </w:t>
-      </w:r>
-      <w:r>
-        <w:rPr>
-          <w:b/>
-        </w:rPr>
-        <w:t xml:space="preserve">Simplifier l’équation logique. </w:t>
+        <w:t xml:space="preserve">Q4. Simplifier l’équation logique. </w:t>
       </w:r>
     </w:p>
     <w:p/>
@@ -604,13 +653,220 @@
         <w:rPr>
           <w:b/>
         </w:rPr>
+        <w:t xml:space="preserve">Q5. Donner le logigramme correspondant à l’équation logique </w:t>
+      </w:r>
+      <w:r>
+        <w:rPr>
+          <w:b/>
+        </w:rPr>
+        <w:t xml:space="preserve">précédente </w:t>
+      </w:r>
+      <w:r>
+        <w:rPr>
+          <w:b/>
+        </w:rPr>
+        <w:t>en utilisant le minimum de portes à deux entrées.</w:t>
+      </w:r>
+    </w:p>
+    <w:p>
+      <w:pPr>
+        <w:rPr>
+          <w:lang w:bidi="en-US"/>
+        </w:rPr>
+      </w:pPr>
+    </w:p>
+    <w:p>
+      <w:pPr>
+        <w:rPr>
+          <w:lang w:bidi="en-US"/>
+        </w:rPr>
+      </w:pPr>
+    </w:p>
+    <w:p>
+      <w:pPr>
+        <w:rPr>
+          <w:lang w:bidi="en-US"/>
+        </w:rPr>
+      </w:pPr>
+    </w:p>
+    <w:p>
+      <w:pPr>
+        <w:rPr>
+          <w:lang w:bidi="en-US"/>
+        </w:rPr>
+      </w:pPr>
+    </w:p>
+    <w:p>
+      <w:pPr>
+        <w:rPr>
+          <w:lang w:bidi="en-US"/>
+        </w:rPr>
+      </w:pPr>
+    </w:p>
+    <w:p>
+      <w:pPr>
+        <w:rPr>
+          <w:lang w:bidi="en-US"/>
+        </w:rPr>
+      </w:pPr>
+    </w:p>
+    <w:p>
+      <w:pPr>
+        <w:rPr>
+          <w:lang w:bidi="en-US"/>
+        </w:rPr>
+      </w:pPr>
+    </w:p>
+    <w:p>
+      <w:pPr>
+        <w:rPr>
+          <w:lang w:bidi="en-US"/>
+        </w:rPr>
+      </w:pPr>
+    </w:p>
+    <w:p>
+      <w:r>
+        <w:lastRenderedPageBreak/>
+        <w:t>Pour décrire l’évolution du portail lors de son fonctionnement, on propose le diagramme d’état suivant.</w:t>
+      </w:r>
+      <w:r>
+        <w:t xml:space="preserve"> Le portail reste ouvert pendant 5s avant de se refermer. </w:t>
+      </w:r>
+    </w:p>
+    <w:p/>
+    <w:p>
+      <w:pPr>
+        <w:jc w:val="center"/>
+        <w:rPr>
+          <w:lang w:bidi="en-US"/>
+        </w:rPr>
+      </w:pPr>
+      <w:r>
+        <w:rPr>
+          <w:noProof/>
+          <w:lang w:eastAsia="fr-FR"/>
+        </w:rPr>
+        <w:drawing>
+          <wp:inline distT="0" distB="0" distL="0" distR="0">
+            <wp:extent cx="4978208" cy="2434256"/>
+            <wp:effectExtent l="0" t="0" r="0" b="4445"/>
+            <wp:docPr id="4" name="Image 4" descr="C:\Enseignements\GitHub\05_Etude_Systemes_Discrets_Analyse_Modeliser\02_Sequentiel\TD_03_Domoticc\Mode Normal.png"/>
+            <wp:cNvGraphicFramePr>
+              <a:graphicFrameLocks xmlns:a="http://schemas.openxmlformats.org/drawingml/2006/main" noChangeAspect="1"/>
+            </wp:cNvGraphicFramePr>
+            <a:graphic xmlns:a="http://schemas.openxmlformats.org/drawingml/2006/main">
+              <a:graphicData uri="http://schemas.openxmlformats.org/drawingml/2006/picture">
+                <pic:pic xmlns:pic="http://schemas.openxmlformats.org/drawingml/2006/picture">
+                  <pic:nvPicPr>
+                    <pic:cNvPr id="0" name="Picture 2" descr="C:\Enseignements\GitHub\05_Etude_Systemes_Discrets_Analyse_Modeliser\02_Sequentiel\TD_03_Domoticc\Mode Normal.png"/>
+                    <pic:cNvPicPr>
+                      <a:picLocks noChangeAspect="1" noChangeArrowheads="1"/>
+                    </pic:cNvPicPr>
+                  </pic:nvPicPr>
+                  <pic:blipFill>
+                    <a:blip r:embed="rId15">
+                      <a:extLst>
+                        <a:ext uri="{28A0092B-C50C-407E-A947-70E740481C1C}">
+                          <a14:useLocalDpi xmlns:a14="http://schemas.microsoft.com/office/drawing/2010/main" val="0"/>
+                        </a:ext>
+                      </a:extLst>
+                    </a:blip>
+                    <a:srcRect/>
+                    <a:stretch>
+                      <a:fillRect/>
+                    </a:stretch>
+                  </pic:blipFill>
+                  <pic:spPr bwMode="auto">
+                    <a:xfrm>
+                      <a:off x="0" y="0"/>
+                      <a:ext cx="4978253" cy="2434278"/>
+                    </a:xfrm>
+                    <a:prstGeom prst="rect">
+                      <a:avLst/>
+                    </a:prstGeom>
+                    <a:noFill/>
+                    <a:ln>
+                      <a:noFill/>
+                    </a:ln>
+                  </pic:spPr>
+                </pic:pic>
+              </a:graphicData>
+            </a:graphic>
+          </wp:inline>
+        </w:drawing>
+      </w:r>
+    </w:p>
+    <w:p>
+      <w:pPr>
+        <w:jc w:val="center"/>
+        <w:rPr>
+          <w:lang w:bidi="en-US"/>
+        </w:rPr>
+      </w:pPr>
+    </w:p>
+    <w:p>
+      <w:pPr>
+        <w:pStyle w:val="Titre7"/>
+        <w:tabs>
+          <w:tab w:val="left" w:pos="7555"/>
+        </w:tabs>
+        <w:rPr>
+          <w:b/>
+        </w:rPr>
+      </w:pPr>
+      <w:r>
+        <w:rPr>
+          <w:b/>
+        </w:rPr>
         <w:t>Q</w:t>
       </w:r>
       <w:r>
         <w:rPr>
           <w:b/>
         </w:rPr>
-        <w:t>5</w:t>
+        <w:t>6</w:t>
+      </w:r>
+      <w:r>
+        <w:rPr>
+          <w:b/>
+        </w:rPr>
+        <w:t>.</w:t>
+      </w:r>
+      <w:r>
+        <w:rPr>
+          <w:b/>
+        </w:rPr>
+        <w:t xml:space="preserve"> Quels événements permettent de passer d’un état à l’autre ?</w:t>
+      </w:r>
+    </w:p>
+    <w:p>
+      <w:pPr>
+        <w:rPr>
+          <w:lang w:bidi="en-US"/>
+        </w:rPr>
+      </w:pPr>
+    </w:p>
+    <w:p>
+      <w:pPr>
+        <w:pStyle w:val="Titre7"/>
+        <w:tabs>
+          <w:tab w:val="left" w:pos="7555"/>
+        </w:tabs>
+        <w:rPr>
+          <w:b/>
+        </w:rPr>
+      </w:pPr>
+      <w:r>
+        <w:rPr>
+          <w:b/>
+        </w:rPr>
+        <w:t>Q</w:t>
+      </w:r>
+      <w:r>
+        <w:rPr>
+          <w:b/>
+        </w:rPr>
+        <w:t>7</w:t>
       </w:r>
       <w:r>
         <w:rPr>
@@ -622,7 +878,7 @@
         <w:rPr>
           <w:b/>
         </w:rPr>
-        <w:t>Donner le logigramme correspondant à l’équation logique en utilisant le minimum de portes à deux entrées.</w:t>
+        <w:t xml:space="preserve">Définir un état final à la machine à états ainsi que les événements qui y conduisent. </w:t>
       </w:r>
     </w:p>
     <w:p>
@@ -642,10 +898,8 @@
         <w:rPr>
           <w:lang w:bidi="en-US"/>
         </w:rPr>
-        <w:t xml:space="preserve">On donne le diagramme d’état du fonctionnement normal du portail. Modifier </w:t>
+        <w:t>Le portail est constitué d’un petit ventail et d’un grand ventail. Lors de la phase d’ouverture le grand ventail doit s’ouvrir 2 secondes après le petit ventail.</w:t>
       </w:r>
-      <w:bookmarkStart w:id="0" w:name="_GoBack"/>
-      <w:bookmarkEnd w:id="0"/>
     </w:p>
     <w:p>
       <w:pPr>
@@ -656,10 +910,44 @@
     </w:p>
     <w:p>
       <w:pPr>
-        <w:rPr>
-          <w:lang w:bidi="en-US"/>
-        </w:rPr>
-      </w:pPr>
+        <w:pStyle w:val="Titre7"/>
+        <w:tabs>
+          <w:tab w:val="left" w:pos="7555"/>
+        </w:tabs>
+        <w:rPr>
+          <w:b/>
+        </w:rPr>
+      </w:pPr>
+      <w:r>
+        <w:rPr>
+          <w:b/>
+        </w:rPr>
+        <w:t>Q</w:t>
+      </w:r>
+      <w:r>
+        <w:rPr>
+          <w:b/>
+        </w:rPr>
+        <w:t>8</w:t>
+      </w:r>
+      <w:r>
+        <w:rPr>
+          <w:b/>
+        </w:rPr>
+        <w:t xml:space="preserve">. </w:t>
+      </w:r>
+      <w:r>
+        <w:rPr>
+          <w:b/>
+        </w:rPr>
+        <w:t>Décrire la phase de fermeture du portail</w:t>
+      </w:r>
+      <w:r>
+        <w:rPr>
+          <w:b/>
+        </w:rPr>
+        <w:t xml:space="preserve">. </w:t>
+      </w:r>
     </w:p>
     <w:p>
       <w:pPr>
@@ -670,14 +958,452 @@
     </w:p>
     <w:p>
       <w:pPr>
+        <w:pStyle w:val="Titre7"/>
+        <w:tabs>
+          <w:tab w:val="left" w:pos="7555"/>
+        </w:tabs>
+        <w:rPr>
+          <w:b/>
+        </w:rPr>
+      </w:pPr>
+      <w:r>
+        <w:rPr>
+          <w:b/>
+        </w:rPr>
+        <w:t>Q</w:t>
+      </w:r>
+      <w:r>
+        <w:rPr>
+          <w:b/>
+        </w:rPr>
+        <w:t>9</w:t>
+      </w:r>
+      <w:r>
+        <w:rPr>
+          <w:b/>
+        </w:rPr>
+        <w:t xml:space="preserve">. Définir un état final à la machine à états ainsi que les événements qui y conduisent. </w:t>
+      </w:r>
+    </w:p>
+    <w:p>
+      <w:pPr>
+        <w:rPr>
+          <w:lang w:bidi="en-US"/>
+        </w:rPr>
+      </w:pPr>
+    </w:p>
+    <w:p>
+      <w:pPr>
+        <w:pStyle w:val="Titre7"/>
+        <w:tabs>
+          <w:tab w:val="left" w:pos="7555"/>
+        </w:tabs>
+        <w:rPr>
+          <w:b/>
+        </w:rPr>
+      </w:pPr>
+      <w:r>
+        <w:rPr>
+          <w:b/>
+        </w:rPr>
+        <w:t>Q</w:t>
+      </w:r>
+      <w:r>
+        <w:rPr>
+          <w:b/>
+        </w:rPr>
+        <w:t>10</w:t>
+      </w:r>
+      <w:r>
+        <w:rPr>
+          <w:b/>
+        </w:rPr>
+        <w:t xml:space="preserve">. Définir </w:t>
+      </w:r>
+      <w:r>
+        <w:rPr>
+          <w:b/>
+        </w:rPr>
+        <w:t>l’état composite « Fermeture portail : Mode Normal ».</w:t>
+      </w:r>
+    </w:p>
+    <w:p>
+      <w:pPr>
+        <w:rPr>
+          <w:lang w:bidi="en-US"/>
+        </w:rPr>
+      </w:pPr>
+    </w:p>
+    <w:p>
+      <w:pPr>
+        <w:jc w:val="center"/>
+        <w:rPr>
+          <w:lang w:bidi="en-US"/>
+        </w:rPr>
+      </w:pPr>
+      <w:r>
+        <w:rPr>
+          <w:noProof/>
+          <w:lang w:eastAsia="fr-FR"/>
+        </w:rPr>
+        <w:drawing>
+          <wp:inline distT="0" distB="0" distL="0" distR="0">
+            <wp:extent cx="3586348" cy="3488361"/>
+            <wp:effectExtent l="0" t="0" r="0" b="0"/>
+            <wp:docPr id="5" name="Image 5" descr="C:\Enseignements\GitHub\05_Etude_Systemes_Discrets_Analyse_Modeliser\02_Sequentiel\TD_03_Domoticc\Ouverture portail.png"/>
+            <wp:cNvGraphicFramePr>
+              <a:graphicFrameLocks xmlns:a="http://schemas.openxmlformats.org/drawingml/2006/main" noChangeAspect="1"/>
+            </wp:cNvGraphicFramePr>
+            <a:graphic xmlns:a="http://schemas.openxmlformats.org/drawingml/2006/main">
+              <a:graphicData uri="http://schemas.openxmlformats.org/drawingml/2006/picture">
+                <pic:pic xmlns:pic="http://schemas.openxmlformats.org/drawingml/2006/picture">
+                  <pic:nvPicPr>
+                    <pic:cNvPr id="0" name="Picture 3" descr="C:\Enseignements\GitHub\05_Etude_Systemes_Discrets_Analyse_Modeliser\02_Sequentiel\TD_03_Domoticc\Ouverture portail.png"/>
+                    <pic:cNvPicPr>
+                      <a:picLocks noChangeAspect="1" noChangeArrowheads="1"/>
+                    </pic:cNvPicPr>
+                  </pic:nvPicPr>
+                  <pic:blipFill>
+                    <a:blip r:embed="rId16">
+                      <a:extLst>
+                        <a:ext uri="{28A0092B-C50C-407E-A947-70E740481C1C}">
+                          <a14:useLocalDpi xmlns:a14="http://schemas.microsoft.com/office/drawing/2010/main" val="0"/>
+                        </a:ext>
+                      </a:extLst>
+                    </a:blip>
+                    <a:srcRect/>
+                    <a:stretch>
+                      <a:fillRect/>
+                    </a:stretch>
+                  </pic:blipFill>
+                  <pic:spPr bwMode="auto">
+                    <a:xfrm>
+                      <a:off x="0" y="0"/>
+                      <a:ext cx="3589362" cy="3491292"/>
+                    </a:xfrm>
+                    <a:prstGeom prst="rect">
+                      <a:avLst/>
+                    </a:prstGeom>
+                    <a:noFill/>
+                    <a:ln>
+                      <a:noFill/>
+                    </a:ln>
+                  </pic:spPr>
+                </pic:pic>
+              </a:graphicData>
+            </a:graphic>
+          </wp:inline>
+        </w:drawing>
+      </w:r>
+    </w:p>
+    <w:p>
+      <w:pPr>
+        <w:rPr>
+          <w:lang w:bidi="en-US"/>
+        </w:rPr>
+      </w:pPr>
+    </w:p>
+    <w:p>
+      <w:pPr>
+        <w:pStyle w:val="Titre7"/>
+        <w:tabs>
+          <w:tab w:val="left" w:pos="7555"/>
+        </w:tabs>
+        <w:rPr>
+          <w:b/>
+        </w:rPr>
+      </w:pPr>
+      <w:r>
+        <w:rPr>
+          <w:b/>
+        </w:rPr>
+        <w:t>Q1</w:t>
+      </w:r>
+      <w:r>
+        <w:rPr>
+          <w:b/>
+        </w:rPr>
+        <w:t>1. Dans le graphe de fonctionnement normal comment pourrait-on intégrer l’allumage du gyrophare lors des phases d’ouverture et de fermeture ?</w:t>
+      </w:r>
+    </w:p>
+    <w:p>
+      <w:pPr>
+        <w:rPr>
+          <w:lang w:bidi="en-US"/>
+        </w:rPr>
+      </w:pPr>
+    </w:p>
+    <w:p>
+      <w:pPr>
+        <w:rPr>
+          <w:lang w:bidi="en-US"/>
+        </w:rPr>
+      </w:pPr>
+    </w:p>
+    <w:p>
+      <w:pPr>
+        <w:rPr>
+          <w:lang w:bidi="en-US"/>
+        </w:rPr>
+      </w:pPr>
+      <w:r>
+        <w:rPr>
+          <w:lang w:bidi="en-US"/>
+        </w:rPr>
+        <w:t xml:space="preserve">On donne le dessin d’ensemble et la nomenclature du motoréducteur. </w:t>
+      </w:r>
+    </w:p>
+    <w:p>
+      <w:pPr>
+        <w:rPr>
+          <w:lang w:bidi="en-US"/>
+        </w:rPr>
+      </w:pPr>
+    </w:p>
+    <w:p>
+      <w:pPr>
+        <w:rPr>
+          <w:lang w:bidi="en-US"/>
+        </w:rPr>
+      </w:pPr>
+      <w:r>
+        <w:rPr>
+          <w:lang w:bidi="en-US"/>
+        </w:rPr>
+        <w:drawing>
+          <wp:inline distT="0" distB="0" distL="0" distR="0" wp14:anchorId="731E9CBA" wp14:editId="5945570C">
+            <wp:extent cx="5972810" cy="4429760"/>
+            <wp:effectExtent l="0" t="0" r="8890" b="8890"/>
+            <wp:docPr id="7" name="Image 7"/>
+            <wp:cNvGraphicFramePr>
+              <a:graphicFrameLocks xmlns:a="http://schemas.openxmlformats.org/drawingml/2006/main" noChangeAspect="1"/>
+            </wp:cNvGraphicFramePr>
+            <a:graphic xmlns:a="http://schemas.openxmlformats.org/drawingml/2006/main">
+              <a:graphicData uri="http://schemas.openxmlformats.org/drawingml/2006/picture">
+                <pic:pic xmlns:pic="http://schemas.openxmlformats.org/drawingml/2006/picture">
+                  <pic:nvPicPr>
+                    <pic:cNvPr id="0" name=""/>
+                    <pic:cNvPicPr/>
+                  </pic:nvPicPr>
+                  <pic:blipFill>
+                    <a:blip r:embed="rId17"/>
+                    <a:stretch>
+                      <a:fillRect/>
+                    </a:stretch>
+                  </pic:blipFill>
+                  <pic:spPr>
+                    <a:xfrm>
+                      <a:off x="0" y="0"/>
+                      <a:ext cx="5972810" cy="4429760"/>
+                    </a:xfrm>
+                    <a:prstGeom prst="rect">
+                      <a:avLst/>
+                    </a:prstGeom>
+                  </pic:spPr>
+                </pic:pic>
+              </a:graphicData>
+            </a:graphic>
+          </wp:inline>
+        </w:drawing>
+      </w:r>
+    </w:p>
+    <w:tbl>
+      <w:tblPr>
+        <w:tblStyle w:val="Grilledutableau"/>
+        <w:tblW w:w="0" w:type="auto"/>
+        <w:tblBorders>
+          <w:top w:val="none" w:sz="0" w:space="0" w:color="auto"/>
+          <w:left w:val="none" w:sz="0" w:space="0" w:color="auto"/>
+          <w:bottom w:val="none" w:sz="0" w:space="0" w:color="auto"/>
+          <w:right w:val="none" w:sz="0" w:space="0" w:color="auto"/>
+          <w:insideH w:val="none" w:sz="0" w:space="0" w:color="auto"/>
+          <w:insideV w:val="none" w:sz="0" w:space="0" w:color="auto"/>
+        </w:tblBorders>
+        <w:tblLook w:val="04A0" w:firstRow="1" w:lastRow="0" w:firstColumn="1" w:lastColumn="0" w:noHBand="0" w:noVBand="1"/>
+      </w:tblPr>
+      <w:tblGrid>
+        <w:gridCol w:w="3652"/>
+        <w:gridCol w:w="6694"/>
+      </w:tblGrid>
+      <w:tr>
+        <w:tc>
+          <w:tcPr>
+            <w:tcW w:w="3652" w:type="dxa"/>
+            <w:vAlign w:val="center"/>
+          </w:tcPr>
+          <w:p>
+            <w:pPr>
+              <w:jc w:val="center"/>
+              <w:rPr>
+                <w:lang w:bidi="en-US"/>
+              </w:rPr>
+            </w:pPr>
+            <w:r>
+              <w:rPr>
+                <w:lang w:bidi="en-US"/>
+              </w:rPr>
+              <w:drawing>
+                <wp:inline distT="0" distB="0" distL="0" distR="0" wp14:anchorId="628C0085" wp14:editId="2FFCDD70">
+                  <wp:extent cx="2006930" cy="4056273"/>
+                  <wp:effectExtent l="0" t="0" r="0" b="1905"/>
+                  <wp:docPr id="8" name="Image 8"/>
+                  <wp:cNvGraphicFramePr>
+                    <a:graphicFrameLocks xmlns:a="http://schemas.openxmlformats.org/drawingml/2006/main" noChangeAspect="1"/>
+                  </wp:cNvGraphicFramePr>
+                  <a:graphic xmlns:a="http://schemas.openxmlformats.org/drawingml/2006/main">
+                    <a:graphicData uri="http://schemas.openxmlformats.org/drawingml/2006/picture">
+                      <pic:pic xmlns:pic="http://schemas.openxmlformats.org/drawingml/2006/picture">
+                        <pic:nvPicPr>
+                          <pic:cNvPr id="0" name=""/>
+                          <pic:cNvPicPr/>
+                        </pic:nvPicPr>
+                        <pic:blipFill>
+                          <a:blip r:embed="rId18"/>
+                          <a:stretch>
+                            <a:fillRect/>
+                          </a:stretch>
+                        </pic:blipFill>
+                        <pic:spPr>
+                          <a:xfrm>
+                            <a:off x="0" y="0"/>
+                            <a:ext cx="2010654" cy="4063800"/>
+                          </a:xfrm>
+                          <a:prstGeom prst="rect">
+                            <a:avLst/>
+                          </a:prstGeom>
+                        </pic:spPr>
+                      </pic:pic>
+                    </a:graphicData>
+                  </a:graphic>
+                </wp:inline>
+              </w:drawing>
+            </w:r>
+          </w:p>
+        </w:tc>
+        <w:tc>
+          <w:tcPr>
+            <w:tcW w:w="6694" w:type="dxa"/>
+          </w:tcPr>
+          <w:p>
+            <w:pPr>
+              <w:pStyle w:val="Titre7"/>
+              <w:tabs>
+                <w:tab w:val="left" w:pos="7555"/>
+              </w:tabs>
+              <w:outlineLvl w:val="6"/>
+              <w:rPr>
+                <w:b/>
+              </w:rPr>
+            </w:pPr>
+            <w:r>
+              <w:rPr>
+                <w:b/>
+              </w:rPr>
+              <w:t>Q1</w:t>
+            </w:r>
+            <w:r>
+              <w:rPr>
+                <w:b/>
+              </w:rPr>
+              <w:t>2</w:t>
+            </w:r>
+            <w:r>
+              <w:rPr>
+                <w:b/>
+              </w:rPr>
+              <w:t>.</w:t>
+            </w:r>
+            <w:r>
+              <w:rPr>
+                <w:b/>
+              </w:rPr>
+              <w:t xml:space="preserve"> Donner les procédés de mise en forme des bruts qui ont mené à l’obtention des pièces 3, 17 et 23d.</w:t>
+            </w:r>
+          </w:p>
+          <w:p>
+            <w:pPr>
+              <w:rPr>
+                <w:lang w:bidi="en-US"/>
+              </w:rPr>
+            </w:pPr>
+          </w:p>
+          <w:p>
+            <w:pPr>
+              <w:rPr>
+                <w:lang w:bidi="en-US"/>
+              </w:rPr>
+            </w:pPr>
+          </w:p>
+          <w:p>
+            <w:pPr>
+              <w:pStyle w:val="Titre7"/>
+              <w:tabs>
+                <w:tab w:val="left" w:pos="7555"/>
+              </w:tabs>
+              <w:outlineLvl w:val="6"/>
+              <w:rPr>
+                <w:b/>
+              </w:rPr>
+            </w:pPr>
+            <w:r>
+              <w:rPr>
+                <w:b/>
+              </w:rPr>
+              <w:t>Q1</w:t>
+            </w:r>
+            <w:r>
+              <w:rPr>
+                <w:b/>
+              </w:rPr>
+              <w:t>3</w:t>
+            </w:r>
+            <w:r>
+              <w:rPr>
+                <w:b/>
+              </w:rPr>
+              <w:t>. Donner les procédés de mise en forme des bruts qui ont mené à l’obtention de</w:t>
+            </w:r>
+            <w:r>
+              <w:rPr>
+                <w:b/>
+              </w:rPr>
+              <w:t xml:space="preserve"> la pièce 14</w:t>
+            </w:r>
+            <w:r>
+              <w:rPr>
+                <w:b/>
+              </w:rPr>
+              <w:t>.</w:t>
+            </w:r>
+            <w:r>
+              <w:rPr>
+                <w:b/>
+              </w:rPr>
+              <w:t xml:space="preserve"> Proposer des méthodes de fabrication différente et réaliser à la main levée les conséquences sur la géométrie de la pièce. </w:t>
+            </w:r>
+            <w:bookmarkStart w:id="0" w:name="_GoBack"/>
+            <w:bookmarkEnd w:id="0"/>
+          </w:p>
+          <w:p>
+            <w:pPr>
+              <w:rPr>
+                <w:lang w:bidi="en-US"/>
+              </w:rPr>
+            </w:pPr>
+          </w:p>
+        </w:tc>
+      </w:tr>
+    </w:tbl>
+    <w:p>
+      <w:pPr>
         <w:rPr>
           <w:lang w:bidi="en-US"/>
         </w:rPr>
       </w:pPr>
     </w:p>
     <w:sectPr>
-      <w:headerReference w:type="default" r:id="rId15"/>
-      <w:footerReference w:type="default" r:id="rId16"/>
+      <w:headerReference w:type="default" r:id="rId19"/>
+      <w:footerReference w:type="default" r:id="rId20"/>
       <w:pgSz w:w="11907" w:h="16840" w:code="9"/>
       <w:pgMar w:top="1134" w:right="567" w:bottom="1134" w:left="1134" w:header="567" w:footer="340" w:gutter="0"/>
       <w:cols w:space="720"/>
@@ -757,12 +1483,24 @@
       </w:rPr>
     </w:pPr>
     <w:r>
+      <w:rPr>
+        <w:sz w:val="16"/>
+        <w:szCs w:val="16"/>
+      </w:rPr>
       <w:fldChar w:fldCharType="begin"/>
     </w:r>
     <w:r>
+      <w:rPr>
+        <w:sz w:val="16"/>
+        <w:szCs w:val="16"/>
+      </w:rPr>
       <w:instrText xml:space="preserve"> FILENAME  \* MERGEFORMAT </w:instrText>
     </w:r>
     <w:r>
+      <w:rPr>
+        <w:sz w:val="16"/>
+        <w:szCs w:val="16"/>
+      </w:rPr>
       <w:fldChar w:fldCharType="separate"/>
     </w:r>
     <w:r>
@@ -772,7 +1510,7 @@
         <w:sz w:val="16"/>
         <w:szCs w:val="16"/>
       </w:rPr>
-      <w:t>07_Rea</w:t>
+      <w:t>05_SD</w:t>
     </w:r>
     <w:r>
       <w:rPr>
@@ -780,17 +1518,13 @@
         <w:sz w:val="16"/>
         <w:szCs w:val="16"/>
       </w:rPr>
-      <w:t>_02_ProcedesBruts_Application_01</w:t>
+      <w:t>_02_Sequentiel_TD_03_Domoticc.docx</w:t>
     </w:r>
     <w:r>
       <w:rPr>
         <w:noProof/>
-      </w:rPr>
-      <w:t>.docx</w:t>
-    </w:r>
-    <w:r>
-      <w:rPr>
-        <w:noProof/>
+        <w:sz w:val="16"/>
+        <w:szCs w:val="16"/>
       </w:rPr>
       <w:fldChar w:fldCharType="end"/>
     </w:r>
@@ -853,7 +1587,7 @@
         <w:sz w:val="16"/>
         <w:szCs w:val="16"/>
       </w:rPr>
-      <w:t>2</w:t>
+      <w:t>4</w:t>
     </w:r>
     <w:r>
       <w:rPr>
@@ -874,12 +1608,24 @@
       <w:t>/</w:t>
     </w:r>
     <w:r>
+      <w:rPr>
+        <w:sz w:val="16"/>
+        <w:szCs w:val="16"/>
+      </w:rPr>
       <w:fldChar w:fldCharType="begin"/>
     </w:r>
     <w:r>
+      <w:rPr>
+        <w:sz w:val="16"/>
+        <w:szCs w:val="16"/>
+      </w:rPr>
       <w:instrText xml:space="preserve"> NUMPAGES  \* MERGEFORMAT </w:instrText>
     </w:r>
     <w:r>
+      <w:rPr>
+        <w:sz w:val="16"/>
+        <w:szCs w:val="16"/>
+      </w:rPr>
       <w:fldChar w:fldCharType="separate"/>
     </w:r>
     <w:r>
@@ -890,7 +1636,7 @@
         <w:sz w:val="16"/>
         <w:szCs w:val="16"/>
       </w:rPr>
-      <w:t>2</w:t>
+      <w:t>4</w:t>
     </w:r>
     <w:r>
       <w:rPr>
@@ -926,7 +1672,6 @@
       <w:t>r Pessoles – Jean-Pierre Pupier</w:t>
     </w:r>
   </w:p>
-  <w:p/>
 </w:ftr>
 </file>
 
@@ -6676,7 +7421,7 @@
 </file>
 
 <file path=customXml/itemProps1.xml><?xml version="1.0" encoding="utf-8"?>
-<ds:datastoreItem xmlns:ds="http://schemas.openxmlformats.org/officeDocument/2006/customXml" ds:itemID="{930A51D9-35DD-4B7F-82D8-7E62034392B4}">
+<ds:datastoreItem xmlns:ds="http://schemas.openxmlformats.org/officeDocument/2006/customXml" ds:itemID="{8056B306-1C42-45F5-9EA5-3281E368F4D6}">
   <ds:schemaRefs>
     <ds:schemaRef ds:uri="http://schemas.openxmlformats.org/officeDocument/2006/bibliography"/>
   </ds:schemaRefs>

</xml_diff>